<commit_message>
Revise the tone of the rationale for the qualification according to the suggestion by Nakayama.
</commit_message>
<xml_diff>
--- a/riyuusho-ie-daigakuinshinsa.docx
+++ b/riyuusho-ie-daigakuinshinsa.docx
@@ -47,7 +47,6 @@
         <w:wordWrap w:val="0"/>
         <w:jc w:val="right"/>
         <w:rPr>
-          <w:rFonts w:hint="eastAsia"/>
           <w:u w:val="single"/>
         </w:rPr>
       </w:pPr>
@@ -162,9 +161,6 @@
           <w:p>
             <w:pPr>
               <w:jc w:val="center"/>
-              <w:rPr>
-                <w:rFonts w:hint="eastAsia"/>
-              </w:rPr>
             </w:pPr>
             <w:r>
               <w:rPr>
@@ -261,366 +257,334 @@
             </w:pPr>
             <w:r>
               <w:rPr>
-                <w:rStyle w:val="fontstyle01"/>
-                <w:rFonts w:hint="eastAsia"/>
-              </w:rPr>
-              <w:t>審査対象者は，以下に述べる理由により，博士後期課程の</w:t>
-            </w:r>
-            <w:r>
-              <w:rPr>
-                <w:rStyle w:val="fontstyle01"/>
-              </w:rPr>
-              <w:t>研究副指導担当教員（</w:t>
-            </w:r>
-            <w:r>
-              <w:rPr>
-                <w:rStyle w:val="fontstyle11"/>
-              </w:rPr>
-              <w:t xml:space="preserve">D </w:t>
-            </w:r>
-            <w:r>
-              <w:rPr>
-                <w:rStyle w:val="fontstyle01"/>
-              </w:rPr>
-              <w:t>合）</w:t>
-            </w:r>
-            <w:r>
-              <w:rPr>
-                <w:rStyle w:val="fontstyle01"/>
-                <w:rFonts w:hint="eastAsia"/>
-              </w:rPr>
-              <w:t>の判定基準に適っている．</w:t>
-            </w:r>
-          </w:p>
-          <w:p>
-            <w:pPr>
-              <w:rPr>
-                <w:rFonts w:hint="eastAsia"/>
-              </w:rPr>
-            </w:pPr>
-          </w:p>
-          <w:p>
-            <w:r>
-              <w:rPr>
-                <w:rFonts w:hint="eastAsia"/>
-              </w:rPr>
-              <w:t>学術論文業績について，査読付き雑誌論文が</w:t>
-            </w:r>
-            <w:r>
-              <w:rPr>
-                <w:rFonts w:hint="eastAsia"/>
-              </w:rPr>
-              <w:t>9</w:t>
-            </w:r>
-            <w:r>
-              <w:rPr>
-                <w:rFonts w:hint="eastAsia"/>
-              </w:rPr>
-              <w:t>編（直近</w:t>
-            </w:r>
-            <w:r>
-              <w:rPr>
-                <w:rFonts w:hint="eastAsia"/>
-              </w:rPr>
-              <w:t>5</w:t>
-            </w:r>
-            <w:r>
-              <w:rPr>
-                <w:rFonts w:hint="eastAsia"/>
-              </w:rPr>
-              <w:t>年間で</w:t>
-            </w:r>
-            <w:r>
-              <w:rPr>
-                <w:rFonts w:hint="eastAsia"/>
-              </w:rPr>
-              <w:t>5</w:t>
-            </w:r>
-            <w:r>
-              <w:rPr>
-                <w:rFonts w:hint="eastAsia"/>
-              </w:rPr>
-              <w:t>編）あり，査読付き国際会議論文が</w:t>
-            </w:r>
-            <w:r>
-              <w:rPr>
-                <w:rFonts w:hint="eastAsia"/>
-              </w:rPr>
-              <w:t>1</w:t>
-            </w:r>
-            <w:r>
-              <w:t>3</w:t>
-            </w:r>
-            <w:r>
-              <w:rPr>
-                <w:rFonts w:hint="eastAsia"/>
-              </w:rPr>
-              <w:t>編ある．その国際会議論文の中で，</w:t>
-            </w:r>
-            <w:r>
-              <w:rPr>
-                <w:rFonts w:hint="eastAsia"/>
-              </w:rPr>
-              <w:t>C</w:t>
-            </w:r>
-            <w:r>
-              <w:t xml:space="preserve">ORE 2021 rank </w:t>
-            </w:r>
-            <w:r>
-              <w:rPr>
-                <w:rFonts w:hint="eastAsia"/>
-              </w:rPr>
-              <w:t>が</w:t>
-            </w:r>
-            <w:r>
-              <w:rPr>
-                <w:rFonts w:hint="eastAsia"/>
-              </w:rPr>
-              <w:t xml:space="preserve"> </w:t>
-            </w:r>
-            <w:r>
-              <w:t>A</w:t>
-            </w:r>
-            <w:r>
-              <w:rPr>
-                <w:rFonts w:hint="eastAsia"/>
-              </w:rPr>
-              <w:t>ないし</w:t>
-            </w:r>
-            <w:r>
-              <w:rPr>
-                <w:rFonts w:hint="eastAsia"/>
-              </w:rPr>
-              <w:t>A</w:t>
-            </w:r>
-            <w:r>
-              <w:t xml:space="preserve">* </w:t>
-            </w:r>
-            <w:r>
-              <w:rPr>
-                <w:rFonts w:hint="eastAsia"/>
-              </w:rPr>
-              <w:t>の会議の出版は</w:t>
-            </w:r>
-            <w:r>
-              <w:rPr>
-                <w:rFonts w:hint="eastAsia"/>
-              </w:rPr>
-              <w:t>5</w:t>
-            </w:r>
-            <w:r>
-              <w:rPr>
-                <w:rFonts w:hint="eastAsia"/>
-              </w:rPr>
-              <w:t>編ある．これは，総論文数</w:t>
-            </w:r>
-            <w:r>
-              <w:rPr>
-                <w:rFonts w:hint="eastAsia"/>
-              </w:rPr>
-              <w:t>1</w:t>
-            </w:r>
-            <w:r>
-              <w:t>0</w:t>
-            </w:r>
-            <w:r>
-              <w:rPr>
-                <w:rFonts w:hint="eastAsia"/>
-              </w:rPr>
-              <w:t>および最近</w:t>
-            </w:r>
-            <w:r>
-              <w:rPr>
-                <w:rFonts w:hint="eastAsia"/>
-              </w:rPr>
-              <w:t>5</w:t>
-            </w:r>
-            <w:r>
-              <w:rPr>
-                <w:rFonts w:hint="eastAsia"/>
-              </w:rPr>
-              <w:t>年の論文数</w:t>
-            </w:r>
-            <w:r>
-              <w:rPr>
-                <w:rFonts w:hint="eastAsia"/>
-              </w:rPr>
-              <w:t>3</w:t>
-            </w:r>
-            <w:r>
-              <w:rPr>
-                <w:rFonts w:hint="eastAsia"/>
-              </w:rPr>
-              <w:t>という</w:t>
-            </w:r>
-            <w:r>
-              <w:rPr>
-                <w:rFonts w:hint="eastAsia"/>
-              </w:rPr>
-              <w:t>D</w:t>
-            </w:r>
-            <w:r>
-              <w:rPr>
-                <w:rFonts w:hint="eastAsia"/>
-              </w:rPr>
-              <w:t>合の基準を，十分満たしている．</w:t>
+                <w:rFonts w:ascii="Arial" w:hAnsi="Arial" w:cs="Arial"/>
+                <w:color w:val="222222"/>
+                <w:shd w:val="clear" w:color="auto" w:fill="FFFFFF"/>
+              </w:rPr>
+              <w:t>審査対象者の佐藤重幸氏は，以下のとおり，Ｄ合およびＭ</w:t>
+            </w:r>
+            <w:r>
+              <w:rPr>
+                <w:rFonts w:ascii="Arial" w:hAnsi="Arial" w:cs="Arial"/>
+                <w:color w:val="222222"/>
+                <w:shd w:val="clear" w:color="auto" w:fill="FFFFFF"/>
+              </w:rPr>
+              <w:t>○</w:t>
+            </w:r>
+            <w:r>
+              <w:rPr>
+                <w:rFonts w:ascii="Arial" w:hAnsi="Arial" w:cs="Arial"/>
+                <w:color w:val="222222"/>
+                <w:shd w:val="clear" w:color="auto" w:fill="FFFFFF"/>
+              </w:rPr>
+              <w:t>合の資格を取得するために必要とされる学術論文業績および教育研究指導実績を有します．</w:t>
             </w:r>
           </w:p>
           <w:p/>
           <w:p>
             <w:r>
               <w:rPr>
-                <w:rFonts w:hint="eastAsia"/>
-              </w:rPr>
-              <w:t>教育研究指導実績について，審査対象者は</w:t>
-            </w:r>
-            <w:r>
-              <w:rPr>
-                <w:rFonts w:hint="eastAsia"/>
-              </w:rPr>
-              <w:t>，他大学において実質的な研究指導を，学部研究・修士研究・博士研究について行った実績がある．具体的には，東京大学において，合計</w:t>
-            </w:r>
-            <w:r>
-              <w:rPr>
-                <w:rFonts w:hint="eastAsia"/>
+                <w:rFonts w:ascii="Arial" w:hAnsi="Arial" w:cs="Arial"/>
+                <w:color w:val="222222"/>
+                <w:shd w:val="clear" w:color="auto" w:fill="FFFFFF"/>
+              </w:rPr>
+              <w:t>学術論文業績については，査読付き雑誌論文が</w:t>
+            </w:r>
+            <w:r>
+              <w:rPr>
+                <w:rFonts w:ascii="Arial" w:hAnsi="Arial" w:cs="Arial"/>
+                <w:color w:val="222222"/>
+                <w:shd w:val="clear" w:color="auto" w:fill="FFFFFF"/>
+              </w:rPr>
+              <w:t>9</w:t>
+            </w:r>
+            <w:r>
+              <w:rPr>
+                <w:rFonts w:ascii="Arial" w:hAnsi="Arial" w:cs="Arial"/>
+                <w:color w:val="222222"/>
+                <w:shd w:val="clear" w:color="auto" w:fill="FFFFFF"/>
+              </w:rPr>
+              <w:t>編（直近</w:t>
+            </w:r>
+            <w:r>
+              <w:rPr>
+                <w:rFonts w:ascii="Arial" w:hAnsi="Arial" w:cs="Arial"/>
+                <w:color w:val="222222"/>
+                <w:shd w:val="clear" w:color="auto" w:fill="FFFFFF"/>
+              </w:rPr>
+              <w:t>5</w:t>
+            </w:r>
+            <w:r>
+              <w:rPr>
+                <w:rFonts w:ascii="Arial" w:hAnsi="Arial" w:cs="Arial"/>
+                <w:color w:val="222222"/>
+                <w:shd w:val="clear" w:color="auto" w:fill="FFFFFF"/>
+              </w:rPr>
+              <w:t>年間で</w:t>
+            </w:r>
+            <w:r>
+              <w:rPr>
+                <w:rFonts w:ascii="Arial" w:hAnsi="Arial" w:cs="Arial"/>
+                <w:color w:val="222222"/>
+                <w:shd w:val="clear" w:color="auto" w:fill="FFFFFF"/>
+              </w:rPr>
+              <w:t>5</w:t>
+            </w:r>
+            <w:r>
+              <w:rPr>
+                <w:rFonts w:ascii="Arial" w:hAnsi="Arial" w:cs="Arial"/>
+                <w:color w:val="222222"/>
+                <w:shd w:val="clear" w:color="auto" w:fill="FFFFFF"/>
+              </w:rPr>
+              <w:t>編）あります．また，査読付き国際会議論文が</w:t>
+            </w:r>
+            <w:r>
+              <w:rPr>
+                <w:rFonts w:ascii="Arial" w:hAnsi="Arial" w:cs="Arial"/>
+                <w:color w:val="222222"/>
+                <w:shd w:val="clear" w:color="auto" w:fill="FFFFFF"/>
               </w:rPr>
               <w:t>13</w:t>
             </w:r>
             <w:r>
               <w:rPr>
-                <w:rFonts w:hint="eastAsia"/>
-              </w:rPr>
-              <w:t>件の卒業研究を指導しており，その内</w:t>
-            </w:r>
-            <w:r>
-              <w:rPr>
-                <w:rFonts w:hint="eastAsia"/>
+                <w:rFonts w:ascii="Arial" w:hAnsi="Arial" w:cs="Arial"/>
+                <w:color w:val="222222"/>
+                <w:shd w:val="clear" w:color="auto" w:fill="FFFFFF"/>
+              </w:rPr>
+              <w:t>編あり，その国際会議論文の中で，</w:t>
+            </w:r>
+            <w:r>
+              <w:rPr>
+                <w:rFonts w:ascii="Arial" w:hAnsi="Arial" w:cs="Arial"/>
+                <w:color w:val="222222"/>
+                <w:shd w:val="clear" w:color="auto" w:fill="FFFFFF"/>
+              </w:rPr>
+              <w:t>CORE</w:t>
+            </w:r>
+            <w:r>
+              <w:rPr>
+                <w:rFonts w:ascii="Arial" w:hAnsi="Arial" w:cs="Arial"/>
+                <w:color w:val="222222"/>
+                <w:shd w:val="clear" w:color="auto" w:fill="FFFFFF"/>
+              </w:rPr>
+              <w:t xml:space="preserve"> </w:t>
+            </w:r>
+            <w:r>
+              <w:rPr>
+                <w:rFonts w:ascii="Arial" w:hAnsi="Arial" w:cs="Arial"/>
+                <w:color w:val="222222"/>
+                <w:shd w:val="clear" w:color="auto" w:fill="FFFFFF"/>
+              </w:rPr>
+              <w:t xml:space="preserve">2021 rank </w:t>
+            </w:r>
+            <w:r>
+              <w:rPr>
+                <w:rFonts w:ascii="Arial" w:hAnsi="Arial" w:cs="Arial"/>
+                <w:color w:val="222222"/>
+                <w:shd w:val="clear" w:color="auto" w:fill="FFFFFF"/>
+              </w:rPr>
+              <w:t>が</w:t>
+            </w:r>
+            <w:r>
+              <w:rPr>
+                <w:rFonts w:ascii="Arial" w:hAnsi="Arial" w:cs="Arial"/>
+                <w:color w:val="222222"/>
+                <w:shd w:val="clear" w:color="auto" w:fill="FFFFFF"/>
+              </w:rPr>
+              <w:t xml:space="preserve"> A</w:t>
+            </w:r>
+            <w:r>
+              <w:rPr>
+                <w:rFonts w:ascii="Arial" w:hAnsi="Arial" w:cs="Arial"/>
+                <w:color w:val="222222"/>
+                <w:shd w:val="clear" w:color="auto" w:fill="FFFFFF"/>
+              </w:rPr>
+              <w:t>ないし</w:t>
+            </w:r>
+            <w:r>
+              <w:rPr>
+                <w:rFonts w:ascii="Arial" w:hAnsi="Arial" w:cs="Arial"/>
+                <w:color w:val="222222"/>
+                <w:shd w:val="clear" w:color="auto" w:fill="FFFFFF"/>
+              </w:rPr>
+              <w:t>A*</w:t>
+            </w:r>
+            <w:r>
+              <w:rPr>
+                <w:rFonts w:ascii="Arial" w:hAnsi="Arial" w:cs="Arial"/>
+                <w:color w:val="222222"/>
+              </w:rPr>
+              <w:br/>
+            </w:r>
+            <w:r>
+              <w:rPr>
+                <w:rFonts w:ascii="Arial" w:hAnsi="Arial" w:cs="Arial"/>
+                <w:color w:val="222222"/>
+                <w:shd w:val="clear" w:color="auto" w:fill="FFFFFF"/>
+              </w:rPr>
+              <w:t>の会議は</w:t>
+            </w:r>
+            <w:r>
+              <w:rPr>
+                <w:rFonts w:ascii="Arial" w:hAnsi="Arial" w:cs="Arial"/>
+                <w:color w:val="222222"/>
+                <w:shd w:val="clear" w:color="auto" w:fill="FFFFFF"/>
+              </w:rPr>
+              <w:t>5</w:t>
+            </w:r>
+            <w:r>
+              <w:rPr>
+                <w:rFonts w:ascii="Arial" w:hAnsi="Arial" w:cs="Arial"/>
+                <w:color w:val="222222"/>
+                <w:shd w:val="clear" w:color="auto" w:fill="FFFFFF"/>
+              </w:rPr>
+              <w:t>編あります．これらを合わせて，総論文数</w:t>
+            </w:r>
+            <w:r>
+              <w:rPr>
+                <w:rFonts w:ascii="Arial" w:hAnsi="Arial" w:cs="Arial"/>
+                <w:color w:val="222222"/>
+                <w:shd w:val="clear" w:color="auto" w:fill="FFFFFF"/>
+              </w:rPr>
+              <w:t>10</w:t>
+            </w:r>
+            <w:r>
+              <w:rPr>
+                <w:rFonts w:ascii="Arial" w:hAnsi="Arial" w:cs="Arial"/>
+                <w:color w:val="222222"/>
+                <w:shd w:val="clear" w:color="auto" w:fill="FFFFFF"/>
+              </w:rPr>
+              <w:t>および最近</w:t>
+            </w:r>
+            <w:r>
+              <w:rPr>
+                <w:rFonts w:ascii="Arial" w:hAnsi="Arial" w:cs="Arial"/>
+                <w:color w:val="222222"/>
+                <w:shd w:val="clear" w:color="auto" w:fill="FFFFFF"/>
+              </w:rPr>
+              <w:t>5</w:t>
+            </w:r>
+            <w:r>
+              <w:rPr>
+                <w:rFonts w:ascii="Arial" w:hAnsi="Arial" w:cs="Arial"/>
+                <w:color w:val="222222"/>
+                <w:shd w:val="clear" w:color="auto" w:fill="FFFFFF"/>
+              </w:rPr>
+              <w:t>年の論文数</w:t>
+            </w:r>
+            <w:r>
+              <w:rPr>
+                <w:rFonts w:ascii="Arial" w:hAnsi="Arial" w:cs="Arial"/>
+                <w:color w:val="222222"/>
+                <w:shd w:val="clear" w:color="auto" w:fill="FFFFFF"/>
+              </w:rPr>
+              <w:t>3</w:t>
+            </w:r>
+            <w:r>
+              <w:rPr>
+                <w:rFonts w:ascii="Arial" w:hAnsi="Arial" w:cs="Arial"/>
+                <w:color w:val="222222"/>
+                <w:shd w:val="clear" w:color="auto" w:fill="FFFFFF"/>
+              </w:rPr>
+              <w:t>というＤ合およびＭ</w:t>
+            </w:r>
+            <w:r>
+              <w:rPr>
+                <w:rFonts w:ascii="Arial" w:hAnsi="Arial" w:cs="Arial"/>
+                <w:color w:val="222222"/>
+                <w:shd w:val="clear" w:color="auto" w:fill="FFFFFF"/>
+              </w:rPr>
+              <w:t>○</w:t>
+            </w:r>
+            <w:r>
+              <w:rPr>
+                <w:rFonts w:ascii="Arial" w:hAnsi="Arial" w:cs="Arial"/>
+                <w:color w:val="222222"/>
+                <w:shd w:val="clear" w:color="auto" w:fill="FFFFFF"/>
+              </w:rPr>
+              <w:t>合の基準を満たしています．</w:t>
+            </w:r>
+          </w:p>
+          <w:p/>
+          <w:p>
+            <w:r>
+              <w:rPr>
+                <w:rFonts w:ascii="Arial" w:hAnsi="Arial" w:cs="Arial"/>
+                <w:color w:val="222222"/>
+                <w:shd w:val="clear" w:color="auto" w:fill="FFFFFF"/>
+              </w:rPr>
+              <w:t>教育研究指導実績については，正式な主指導，副指導等ではない形ですが，多くの実質的な指導実績を積んでいます．東京大学において，合計</w:t>
+            </w:r>
+            <w:r>
+              <w:rPr>
+                <w:rFonts w:ascii="Arial" w:hAnsi="Arial" w:cs="Arial"/>
+                <w:color w:val="222222"/>
+                <w:shd w:val="clear" w:color="auto" w:fill="FFFFFF"/>
+              </w:rPr>
+              <w:t>13</w:t>
+            </w:r>
+            <w:r>
+              <w:rPr>
+                <w:rFonts w:ascii="Arial" w:hAnsi="Arial" w:cs="Arial"/>
+                <w:color w:val="222222"/>
+                <w:shd w:val="clear" w:color="auto" w:fill="FFFFFF"/>
+              </w:rPr>
+              <w:t>件の卒業研究を指導しています（その内</w:t>
+            </w:r>
+            <w:r>
+              <w:rPr>
+                <w:rFonts w:ascii="Arial" w:hAnsi="Arial" w:cs="Arial"/>
+                <w:color w:val="222222"/>
+                <w:shd w:val="clear" w:color="auto" w:fill="FFFFFF"/>
               </w:rPr>
               <w:t>2</w:t>
             </w:r>
             <w:r>
               <w:rPr>
-                <w:rFonts w:hint="eastAsia"/>
-              </w:rPr>
-              <w:t>件について論文誌出版に至らせている．また，合計</w:t>
-            </w:r>
-            <w:r>
-              <w:rPr>
-                <w:rFonts w:hint="eastAsia"/>
-              </w:rPr>
-              <w:t>1</w:t>
-            </w:r>
-            <w:r>
-              <w:t>0</w:t>
-            </w:r>
-            <w:r>
-              <w:rPr>
-                <w:rFonts w:hint="eastAsia"/>
-              </w:rPr>
-              <w:t>件の修士研究を指導（うち副指導は</w:t>
-            </w:r>
-            <w:r>
-              <w:rPr>
-                <w:rFonts w:hint="eastAsia"/>
+                <w:rFonts w:ascii="Arial" w:hAnsi="Arial" w:cs="Arial"/>
+                <w:color w:val="222222"/>
+                <w:shd w:val="clear" w:color="auto" w:fill="FFFFFF"/>
+              </w:rPr>
+              <w:t>件について研究成果を論文誌に発表しています）．さらに，</w:t>
+            </w:r>
+            <w:r>
+              <w:rPr>
+                <w:rFonts w:ascii="Arial" w:hAnsi="Arial" w:cs="Arial"/>
+                <w:color w:val="222222"/>
+                <w:shd w:val="clear" w:color="auto" w:fill="FFFFFF"/>
+              </w:rPr>
+              <w:t>7</w:t>
+            </w:r>
+            <w:r>
+              <w:rPr>
+                <w:rFonts w:ascii="Arial" w:hAnsi="Arial" w:cs="Arial"/>
+                <w:color w:val="222222"/>
+                <w:shd w:val="clear" w:color="auto" w:fill="FFFFFF"/>
+              </w:rPr>
+              <w:t>件の修士研究を主指導，</w:t>
+            </w:r>
+            <w:r>
+              <w:rPr>
+                <w:rFonts w:ascii="Arial" w:hAnsi="Arial" w:cs="Arial"/>
+                <w:color w:val="222222"/>
+                <w:shd w:val="clear" w:color="auto" w:fill="FFFFFF"/>
               </w:rPr>
               <w:t>3</w:t>
             </w:r>
             <w:r>
               <w:rPr>
-                <w:rFonts w:hint="eastAsia"/>
-              </w:rPr>
-              <w:t>件）し，国際会議論文の出版や，国内学会での受賞を導いている．更に，博士研究に関</w:t>
-            </w:r>
-            <w:r>
-              <w:rPr>
-                <w:rFonts w:hint="eastAsia"/>
-              </w:rPr>
-              <w:t>する副指導の経験もある．これは，</w:t>
-            </w:r>
-            <w:r>
-              <w:rPr>
-                <w:rFonts w:hint="eastAsia"/>
-              </w:rPr>
-              <w:t>D</w:t>
-            </w:r>
-            <w:r>
-              <w:rPr>
-                <w:rFonts w:hint="eastAsia"/>
-              </w:rPr>
-              <w:t>合の</w:t>
-            </w:r>
-            <w:r>
-              <w:rPr>
-                <w:rStyle w:val="fontstyle01"/>
-              </w:rPr>
-              <w:t>修士研究指導実績</w:t>
-            </w:r>
-            <w:r>
-              <w:rPr>
-                <w:rStyle w:val="fontstyle01"/>
-                <w:rFonts w:hint="eastAsia"/>
-              </w:rPr>
-              <w:t>および</w:t>
-            </w:r>
-            <w:r>
-              <w:rPr>
-                <w:rStyle w:val="fontstyle01"/>
-              </w:rPr>
-              <w:t>学部研究指導実績</w:t>
-            </w:r>
-            <w:r>
-              <w:rPr>
-                <w:rStyle w:val="fontstyle01"/>
-                <w:rFonts w:hint="eastAsia"/>
-              </w:rPr>
-              <w:t>の要件を，十分満たす．</w:t>
+                <w:rFonts w:ascii="Arial" w:hAnsi="Arial" w:cs="Arial"/>
+                <w:color w:val="222222"/>
+                <w:shd w:val="clear" w:color="auto" w:fill="FFFFFF"/>
+              </w:rPr>
+              <w:t>件の修士研究を副指導し，研究成果を国際会議で発表したり，国内学会で発表して受賞したりしています．博士研究に関する副指導の経験もあります．なお，審査対象者が実質的に研究指導を行った事実は，指導学生の所属研究室の教員に確認済みです．</w:t>
+            </w:r>
+            <w:r>
+              <w:t xml:space="preserve"> </w:t>
             </w:r>
           </w:p>
-          <w:p>
-            <w:pPr>
-              <w:rPr>
-                <w:rFonts w:hint="eastAsia"/>
-              </w:rPr>
-            </w:pPr>
-          </w:p>
-          <w:p>
-            <w:r>
-              <w:rPr>
-                <w:rFonts w:hint="eastAsia"/>
-              </w:rPr>
-              <w:t>尚，審査対象者が実質的な研究指導</w:t>
-            </w:r>
-            <w:r>
-              <w:rPr>
-                <w:rFonts w:hint="eastAsia"/>
-              </w:rPr>
-              <w:t>（主たる指導及び副指導）</w:t>
-            </w:r>
-            <w:r>
-              <w:rPr>
-                <w:rFonts w:hint="eastAsia"/>
-              </w:rPr>
-              <w:t>を行った事実は，指導学生の所属研究室の長である公式の指導教員</w:t>
-            </w:r>
-            <w:r>
-              <w:rPr>
-                <w:rFonts w:hint="eastAsia"/>
-              </w:rPr>
-              <w:t>に確認済みであり，</w:t>
-            </w:r>
-            <w:r>
-              <w:rPr>
-                <w:rFonts w:hint="eastAsia"/>
-              </w:rPr>
-              <w:t>全て</w:t>
-            </w:r>
-            <w:r>
-              <w:rPr>
-                <w:rFonts w:hint="eastAsia"/>
-              </w:rPr>
-              <w:t>認められている．</w:t>
-            </w:r>
-          </w:p>
+          <w:p/>
         </w:tc>
       </w:tr>
     </w:tbl>

</xml_diff>